<commit_message>
Adicionando infromações no docx
</commit_message>
<xml_diff>
--- a/Entregáveis/Arquitetura Computacional/RelatorioArqComp.docx
+++ b/Entregáveis/Arquitetura Computacional/RelatorioArqComp.docx
@@ -76,8 +76,20 @@
           <w:sz w:val="20"/>
           <w:szCs w:val="20"/>
         </w:rPr>
-        <w:t>Amanda Geovanna</w:t>
-      </w:r>
+        <w:t xml:space="preserve">Amanda </w:t>
+      </w:r>
+      <w:proofErr w:type="spellStart"/>
+      <w:r>
+        <w:rPr>
+          <w:rFonts w:ascii="Arial" w:hAnsi="Arial" w:cs="Arial"/>
+          <w:b/>
+          <w:color w:val="000000" w:themeColor="text1"/>
+          <w:sz w:val="20"/>
+          <w:szCs w:val="20"/>
+        </w:rPr>
+        <w:t>Geovanna</w:t>
+      </w:r>
+      <w:proofErr w:type="spellEnd"/>
       <w:r>
         <w:rPr>
           <w:rFonts w:ascii="Arial" w:hAnsi="Arial" w:cs="Arial"/>
@@ -88,6 +100,16 @@
         </w:rPr>
         <w:t xml:space="preserve"> - </w:t>
       </w:r>
+      <w:r>
+        <w:rPr>
+          <w:rFonts w:ascii="Arial" w:hAnsi="Arial" w:cs="Arial"/>
+          <w:b/>
+          <w:color w:val="000000" w:themeColor="text1"/>
+          <w:sz w:val="20"/>
+          <w:szCs w:val="20"/>
+        </w:rPr>
+        <w:t>01232154</w:t>
+      </w:r>
     </w:p>
     <w:p>
       <w:pPr>
@@ -119,6 +141,16 @@
         </w:rPr>
         <w:t xml:space="preserve"> -</w:t>
       </w:r>
+      <w:r>
+        <w:rPr>
+          <w:rFonts w:ascii="Arial" w:hAnsi="Arial" w:cs="Arial"/>
+          <w:b/>
+          <w:color w:val="000000" w:themeColor="text1"/>
+          <w:sz w:val="20"/>
+          <w:szCs w:val="20"/>
+        </w:rPr>
+        <w:t xml:space="preserve"> 01232203</w:t>
+      </w:r>
     </w:p>
     <w:p>
       <w:pPr>
@@ -181,6 +213,16 @@
         </w:rPr>
         <w:t xml:space="preserve"> -</w:t>
       </w:r>
+      <w:r>
+        <w:rPr>
+          <w:rFonts w:ascii="Arial" w:hAnsi="Arial" w:cs="Arial"/>
+          <w:b/>
+          <w:color w:val="000000" w:themeColor="text1"/>
+          <w:sz w:val="20"/>
+          <w:szCs w:val="20"/>
+        </w:rPr>
+        <w:t xml:space="preserve"> 01232153</w:t>
+      </w:r>
     </w:p>
     <w:p>
       <w:pPr>
@@ -212,6 +254,16 @@
         </w:rPr>
         <w:t xml:space="preserve"> -</w:t>
       </w:r>
+      <w:r>
+        <w:rPr>
+          <w:rFonts w:ascii="Arial" w:hAnsi="Arial" w:cs="Arial"/>
+          <w:b/>
+          <w:color w:val="000000" w:themeColor="text1"/>
+          <w:sz w:val="20"/>
+          <w:szCs w:val="20"/>
+        </w:rPr>
+        <w:t xml:space="preserve"> 01232002</w:t>
+      </w:r>
     </w:p>
     <w:p>
       <w:pPr>
@@ -265,126 +317,64 @@
         </w:rPr>
         <w:t>–</w:t>
       </w:r>
-    </w:p>
-    <w:p>
-      <w:pPr>
-        <w:rPr>
-          <w:rFonts w:ascii="Arial" w:hAnsi="Arial" w:cs="Arial"/>
-          <w:b/>
-          <w:color w:val="000000" w:themeColor="text1"/>
-          <w:sz w:val="20"/>
-          <w:szCs w:val="20"/>
-        </w:rPr>
-      </w:pPr>
-    </w:p>
-    <w:p>
-      <w:pPr>
-        <w:rPr>
-          <w:rFonts w:ascii="Arial" w:eastAsia="Times New Roman" w:hAnsi="Arial" w:cs="Arial"/>
-          <w:color w:val="000000" w:themeColor="text1"/>
-          <w:shd w:val="clear" w:color="auto" w:fill="F5F5F5"/>
-          <w:lang w:eastAsia="pt-BR"/>
-        </w:rPr>
-      </w:pPr>
-      <w:r>
-        <w:rPr>
-          <w:rFonts w:ascii="Arial" w:eastAsia="Times New Roman" w:hAnsi="Arial" w:cs="Arial"/>
-          <w:color w:val="000000" w:themeColor="text1"/>
-          <w:shd w:val="clear" w:color="auto" w:fill="F5F5F5"/>
-          <w:lang w:eastAsia="pt-BR"/>
-        </w:rPr>
-        <w:t>A WineTech é uma empresa dedicada à excelência no armazenamento de vinho em barris de carvalho.</w:t>
-      </w:r>
-      <w:r>
-        <w:rPr>
-          <w:rFonts w:ascii="Arial" w:eastAsia="Times New Roman" w:hAnsi="Arial" w:cs="Arial"/>
-          <w:color w:val="000000" w:themeColor="text1"/>
-          <w:shd w:val="clear" w:color="auto" w:fill="F5F5F5"/>
-          <w:lang w:eastAsia="pt-BR"/>
-        </w:rPr>
-        <w:t xml:space="preserve"> </w:t>
-      </w:r>
-      <w:r>
-        <w:rPr>
-          <w:rFonts w:ascii="Arial" w:eastAsia="Times New Roman" w:hAnsi="Arial" w:cs="Arial"/>
-          <w:color w:val="000000" w:themeColor="text1"/>
-          <w:shd w:val="clear" w:color="auto" w:fill="F5F5F5"/>
-          <w:lang w:eastAsia="pt-BR"/>
-        </w:rPr>
-        <w:t xml:space="preserve">Para aprimorar a qualidade do vinho envelhecido </w:t>
-      </w:r>
-      <w:r>
-        <w:rPr>
-          <w:rFonts w:ascii="Arial" w:eastAsia="Times New Roman" w:hAnsi="Arial" w:cs="Arial"/>
-          <w:color w:val="000000" w:themeColor="text1"/>
-          <w:shd w:val="clear" w:color="auto" w:fill="F5F5F5"/>
-          <w:lang w:eastAsia="pt-BR"/>
-        </w:rPr>
-        <w:t>nas adegas</w:t>
-      </w:r>
-      <w:r>
-        <w:rPr>
-          <w:rFonts w:ascii="Arial" w:eastAsia="Times New Roman" w:hAnsi="Arial" w:cs="Arial"/>
-          <w:color w:val="000000" w:themeColor="text1"/>
-          <w:shd w:val="clear" w:color="auto" w:fill="F5F5F5"/>
-          <w:lang w:eastAsia="pt-BR"/>
-        </w:rPr>
-        <w:t>, implementamos um sistema de monitoramento de temperatura e umidade</w:t>
-      </w:r>
-      <w:r>
-        <w:rPr>
-          <w:rFonts w:ascii="Arial" w:eastAsia="Times New Roman" w:hAnsi="Arial" w:cs="Arial"/>
-          <w:color w:val="000000" w:themeColor="text1"/>
-          <w:shd w:val="clear" w:color="auto" w:fill="F5F5F5"/>
-          <w:lang w:eastAsia="pt-BR"/>
-        </w:rPr>
-        <w:t xml:space="preserve">. </w:t>
-      </w:r>
-      <w:r>
-        <w:rPr>
-          <w:rFonts w:ascii="Arial" w:eastAsia="Times New Roman" w:hAnsi="Arial" w:cs="Arial"/>
-          <w:color w:val="000000" w:themeColor="text1"/>
-          <w:shd w:val="clear" w:color="auto" w:fill="F5F5F5"/>
-          <w:lang w:eastAsia="pt-BR"/>
-        </w:rPr>
-        <w:t xml:space="preserve">O objetivo deste projeto é garantir que o vinho amadureça sob as condições ideais, evitando perdas de qualidade e inadequações nos barris. </w:t>
-      </w:r>
-    </w:p>
-    <w:p>
-      <w:pPr>
-        <w:rPr>
-          <w:rFonts w:ascii="Arial" w:eastAsia="Times New Roman" w:hAnsi="Arial" w:cs="Arial"/>
-          <w:color w:val="000000" w:themeColor="text1"/>
-          <w:shd w:val="clear" w:color="auto" w:fill="F5F5F5"/>
-          <w:lang w:eastAsia="pt-BR"/>
-        </w:rPr>
-      </w:pPr>
-      <w:r>
-        <w:rPr>
-          <w:rFonts w:ascii="Arial" w:eastAsia="Times New Roman" w:hAnsi="Arial" w:cs="Arial"/>
-          <w:color w:val="000000" w:themeColor="text1"/>
-          <w:shd w:val="clear" w:color="auto" w:fill="F5F5F5"/>
-          <w:lang w:eastAsia="pt-BR"/>
-        </w:rPr>
-        <w:t xml:space="preserve">Nossa empresa compreende a importância de manter condições ideais para o amadurecimento do vinho em barris de carvalho. Variações de temperatura e umidade podem comprometer o sabor e aroma do vinho, impactando a qualidade do </w:t>
-      </w:r>
-      <w:r>
-        <w:rPr>
-          <w:rFonts w:ascii="Arial" w:eastAsia="Times New Roman" w:hAnsi="Arial" w:cs="Arial"/>
-          <w:color w:val="000000" w:themeColor="text1"/>
-          <w:shd w:val="clear" w:color="auto" w:fill="F5F5F5"/>
-          <w:lang w:eastAsia="pt-BR"/>
-        </w:rPr>
-        <w:t>produto</w:t>
-      </w:r>
-      <w:r>
-        <w:rPr>
-          <w:rFonts w:ascii="Arial" w:eastAsia="Times New Roman" w:hAnsi="Arial" w:cs="Arial"/>
-          <w:color w:val="000000" w:themeColor="text1"/>
-          <w:shd w:val="clear" w:color="auto" w:fill="F5F5F5"/>
-          <w:lang w:eastAsia="pt-BR"/>
-        </w:rPr>
-        <w:t>.</w:t>
+      <w:r>
+        <w:rPr>
+          <w:rFonts w:ascii="Arial" w:hAnsi="Arial" w:cs="Arial"/>
+          <w:b/>
+          <w:color w:val="000000" w:themeColor="text1"/>
+          <w:sz w:val="20"/>
+          <w:szCs w:val="20"/>
+        </w:rPr>
+        <w:t xml:space="preserve"> 01232103</w:t>
+      </w:r>
+    </w:p>
+    <w:p>
+      <w:pPr>
+        <w:rPr>
+          <w:rFonts w:ascii="Arial" w:hAnsi="Arial" w:cs="Arial"/>
+          <w:b/>
+          <w:color w:val="000000" w:themeColor="text1"/>
+          <w:sz w:val="20"/>
+          <w:szCs w:val="20"/>
+        </w:rPr>
+      </w:pPr>
+    </w:p>
+    <w:p>
+      <w:pPr>
+        <w:rPr>
+          <w:rFonts w:ascii="Arial" w:eastAsia="Times New Roman" w:hAnsi="Arial" w:cs="Arial"/>
+          <w:color w:val="000000" w:themeColor="text1"/>
+          <w:shd w:val="clear" w:color="auto" w:fill="F5F5F5"/>
+          <w:lang w:eastAsia="pt-BR"/>
+        </w:rPr>
+      </w:pPr>
+      <w:r>
+        <w:rPr>
+          <w:rFonts w:ascii="Arial" w:eastAsia="Times New Roman" w:hAnsi="Arial" w:cs="Arial"/>
+          <w:color w:val="000000" w:themeColor="text1"/>
+          <w:shd w:val="clear" w:color="auto" w:fill="F5F5F5"/>
+          <w:lang w:eastAsia="pt-BR"/>
+        </w:rPr>
+        <w:t xml:space="preserve">A WineTech é uma empresa dedicada à excelência no armazenamento de vinho em barris de carvalho. Para aprimorar a qualidade do vinho envelhecido nas adegas, implementamos um sistema de monitoramento de temperatura e umidade. O objetivo deste projeto é garantir que o vinho amadureça sob as condições ideais, evitando perdas de qualidade e inadequações nos barris. </w:t>
+      </w:r>
+    </w:p>
+    <w:p>
+      <w:pPr>
+        <w:rPr>
+          <w:rFonts w:ascii="Arial" w:eastAsia="Times New Roman" w:hAnsi="Arial" w:cs="Arial"/>
+          <w:color w:val="000000" w:themeColor="text1"/>
+          <w:shd w:val="clear" w:color="auto" w:fill="F5F5F5"/>
+          <w:lang w:eastAsia="pt-BR"/>
+        </w:rPr>
+      </w:pPr>
+      <w:r>
+        <w:rPr>
+          <w:rFonts w:ascii="Arial" w:eastAsia="Times New Roman" w:hAnsi="Arial" w:cs="Arial"/>
+          <w:color w:val="000000" w:themeColor="text1"/>
+          <w:shd w:val="clear" w:color="auto" w:fill="F5F5F5"/>
+          <w:lang w:eastAsia="pt-BR"/>
+        </w:rPr>
+        <w:t>Nossa empresa compreende a importância de manter condições ideais para o amadurecimento do vinho em barris de carvalho. Variações de temperatura e umidade podem comprometer o sabor e aroma do vinho, impactando a qualidade do produto.</w:t>
       </w:r>
     </w:p>
     <w:p>
@@ -461,7 +451,43 @@
           <w:shd w:val="clear" w:color="auto" w:fill="F5F5F5"/>
           <w:lang w:eastAsia="pt-BR"/>
         </w:rPr>
-        <w:t xml:space="preserve"> Definimos uma faixa de temperatura ideal entre 20°C a 27°C, representada na cor verde, para notificações.</w:t>
+        <w:t xml:space="preserve"> Definimos uma faixa de temperatura ideal entre </w:t>
+      </w:r>
+      <w:r>
+        <w:rPr>
+          <w:rFonts w:ascii="Arial" w:eastAsia="Times New Roman" w:hAnsi="Arial" w:cs="Arial"/>
+          <w:color w:val="000000" w:themeColor="text1"/>
+          <w:shd w:val="clear" w:color="auto" w:fill="F5F5F5"/>
+          <w:lang w:eastAsia="pt-BR"/>
+        </w:rPr>
+        <w:t>14</w:t>
+      </w:r>
+      <w:r>
+        <w:rPr>
+          <w:rFonts w:ascii="Arial" w:eastAsia="Times New Roman" w:hAnsi="Arial" w:cs="Arial"/>
+          <w:color w:val="000000" w:themeColor="text1"/>
+          <w:shd w:val="clear" w:color="auto" w:fill="F5F5F5"/>
+          <w:lang w:eastAsia="pt-BR"/>
+        </w:rPr>
+        <w:t xml:space="preserve">°C a </w:t>
+      </w:r>
+      <w:r>
+        <w:rPr>
+          <w:rFonts w:ascii="Arial" w:eastAsia="Times New Roman" w:hAnsi="Arial" w:cs="Arial"/>
+          <w:color w:val="000000" w:themeColor="text1"/>
+          <w:shd w:val="clear" w:color="auto" w:fill="F5F5F5"/>
+          <w:lang w:eastAsia="pt-BR"/>
+        </w:rPr>
+        <w:t>16</w:t>
+      </w:r>
+      <w:r>
+        <w:rPr>
+          <w:rFonts w:ascii="Arial" w:eastAsia="Times New Roman" w:hAnsi="Arial" w:cs="Arial"/>
+          <w:color w:val="000000" w:themeColor="text1"/>
+          <w:shd w:val="clear" w:color="auto" w:fill="F5F5F5"/>
+          <w:lang w:eastAsia="pt-BR"/>
+        </w:rPr>
+        <w:t>°C, representada na cor verde, para notificações.</w:t>
       </w:r>
     </w:p>
     <w:p>
@@ -496,7 +522,70 @@
           <w:shd w:val="clear" w:color="auto" w:fill="F5F5F5"/>
           <w:lang w:eastAsia="pt-BR"/>
         </w:rPr>
-        <w:t>: Quando a temperatura atinge 28°C, o sistema emite notificações na cor amarela.</w:t>
+        <w:t xml:space="preserve">: Quando a temperatura </w:t>
+      </w:r>
+      <w:r>
+        <w:rPr>
+          <w:rFonts w:ascii="Arial" w:eastAsia="Times New Roman" w:hAnsi="Arial" w:cs="Arial"/>
+          <w:color w:val="000000" w:themeColor="text1"/>
+          <w:shd w:val="clear" w:color="auto" w:fill="F5F5F5"/>
+          <w:lang w:eastAsia="pt-BR"/>
+        </w:rPr>
+        <w:t>medir 1</w:t>
+      </w:r>
+      <w:r>
+        <w:rPr>
+          <w:rFonts w:ascii="Arial" w:eastAsia="Times New Roman" w:hAnsi="Arial" w:cs="Arial"/>
+          <w:color w:val="000000" w:themeColor="text1"/>
+          <w:shd w:val="clear" w:color="auto" w:fill="F5F5F5"/>
+          <w:lang w:eastAsia="pt-BR"/>
+        </w:rPr>
+        <w:t>2,5</w:t>
+      </w:r>
+      <w:r>
+        <w:rPr>
+          <w:rFonts w:ascii="Arial" w:eastAsia="Times New Roman" w:hAnsi="Arial" w:cs="Arial"/>
+          <w:color w:val="000000" w:themeColor="text1"/>
+          <w:shd w:val="clear" w:color="auto" w:fill="F5F5F5"/>
+          <w:lang w:eastAsia="pt-BR"/>
+        </w:rPr>
+        <w:t>°C</w:t>
+      </w:r>
+      <w:r>
+        <w:rPr>
+          <w:rFonts w:ascii="Arial" w:eastAsia="Times New Roman" w:hAnsi="Arial" w:cs="Arial"/>
+          <w:color w:val="000000" w:themeColor="text1"/>
+          <w:shd w:val="clear" w:color="auto" w:fill="F5F5F5"/>
+          <w:lang w:eastAsia="pt-BR"/>
+        </w:rPr>
+        <w:t xml:space="preserve"> ou 1</w:t>
+      </w:r>
+      <w:r>
+        <w:rPr>
+          <w:rFonts w:ascii="Arial" w:eastAsia="Times New Roman" w:hAnsi="Arial" w:cs="Arial"/>
+          <w:color w:val="000000" w:themeColor="text1"/>
+          <w:shd w:val="clear" w:color="auto" w:fill="F5F5F5"/>
+          <w:lang w:eastAsia="pt-BR"/>
+        </w:rPr>
+        <w:t>6,5</w:t>
+      </w:r>
+      <w:r>
+        <w:rPr>
+          <w:rFonts w:ascii="Arial" w:eastAsia="Times New Roman" w:hAnsi="Arial" w:cs="Arial"/>
+          <w:color w:val="000000" w:themeColor="text1"/>
+          <w:shd w:val="clear" w:color="auto" w:fill="F5F5F5"/>
+          <w:lang w:eastAsia="pt-BR"/>
+        </w:rPr>
+        <w:t>°C,</w:t>
+      </w:r>
+      <w:r>
+        <w:rPr>
+          <w:rFonts w:ascii="Arial" w:eastAsia="Times New Roman" w:hAnsi="Arial" w:cs="Arial"/>
+          <w:color w:val="000000" w:themeColor="text1"/>
+          <w:shd w:val="clear" w:color="auto" w:fill="F5F5F5"/>
+          <w:lang w:eastAsia="pt-BR"/>
+        </w:rPr>
+        <w:t xml:space="preserve"> o sistema emite notificações na cor amarela.</w:t>
       </w:r>
     </w:p>
     <w:p>
@@ -522,16 +611,70 @@
           <w:shd w:val="clear" w:color="auto" w:fill="F5F5F5"/>
           <w:lang w:eastAsia="pt-BR"/>
         </w:rPr>
-        <w:t>Temperatura de Emergência:</w:t>
-      </w:r>
-      <w:r>
-        <w:rPr>
-          <w:rFonts w:ascii="Arial" w:eastAsia="Times New Roman" w:hAnsi="Arial" w:cs="Arial"/>
-          <w:color w:val="000000" w:themeColor="text1"/>
-          <w:shd w:val="clear" w:color="auto" w:fill="F5F5F5"/>
-          <w:lang w:eastAsia="pt-BR"/>
-        </w:rPr>
-        <w:t xml:space="preserve"> A temperatura de 29°C é considerada uma situação de emergência, representada na cor laranja.</w:t>
+        <w:t>Temperatura Crítica:</w:t>
+      </w:r>
+      <w:r>
+        <w:rPr>
+          <w:rFonts w:ascii="Arial" w:eastAsia="Times New Roman" w:hAnsi="Arial" w:cs="Arial"/>
+          <w:color w:val="000000" w:themeColor="text1"/>
+          <w:shd w:val="clear" w:color="auto" w:fill="F5F5F5"/>
+          <w:lang w:eastAsia="pt-BR"/>
+        </w:rPr>
+        <w:t xml:space="preserve"> Qualquer temperatura </w:t>
+      </w:r>
+      <w:r>
+        <w:rPr>
+          <w:rFonts w:ascii="Arial" w:eastAsia="Times New Roman" w:hAnsi="Arial" w:cs="Arial"/>
+          <w:color w:val="000000" w:themeColor="text1"/>
+          <w:shd w:val="clear" w:color="auto" w:fill="F5F5F5"/>
+          <w:lang w:eastAsia="pt-BR"/>
+        </w:rPr>
+        <w:t>a partir</w:t>
+      </w:r>
+      <w:r>
+        <w:rPr>
+          <w:rFonts w:ascii="Arial" w:eastAsia="Times New Roman" w:hAnsi="Arial" w:cs="Arial"/>
+          <w:color w:val="000000" w:themeColor="text1"/>
+          <w:shd w:val="clear" w:color="auto" w:fill="F5F5F5"/>
+          <w:lang w:eastAsia="pt-BR"/>
+        </w:rPr>
+        <w:t xml:space="preserve"> de </w:t>
+      </w:r>
+      <w:r>
+        <w:rPr>
+          <w:rFonts w:ascii="Arial" w:eastAsia="Times New Roman" w:hAnsi="Arial" w:cs="Arial"/>
+          <w:color w:val="000000" w:themeColor="text1"/>
+          <w:shd w:val="clear" w:color="auto" w:fill="F5F5F5"/>
+          <w:lang w:eastAsia="pt-BR"/>
+        </w:rPr>
+        <w:t>18</w:t>
+      </w:r>
+      <w:r>
+        <w:rPr>
+          <w:rFonts w:ascii="Arial" w:eastAsia="Times New Roman" w:hAnsi="Arial" w:cs="Arial"/>
+          <w:color w:val="000000" w:themeColor="text1"/>
+          <w:shd w:val="clear" w:color="auto" w:fill="F5F5F5"/>
+          <w:lang w:eastAsia="pt-BR"/>
+        </w:rPr>
+        <w:t>°C</w:t>
+      </w:r>
+      <w:r>
+        <w:rPr>
+          <w:rFonts w:ascii="Arial" w:eastAsia="Times New Roman" w:hAnsi="Arial" w:cs="Arial"/>
+          <w:color w:val="000000" w:themeColor="text1"/>
+          <w:shd w:val="clear" w:color="auto" w:fill="F5F5F5"/>
+          <w:lang w:eastAsia="pt-BR"/>
+        </w:rPr>
+        <w:t xml:space="preserve"> ou abaixo de 12°C</w:t>
+      </w:r>
+      <w:r>
+        <w:rPr>
+          <w:rFonts w:ascii="Arial" w:eastAsia="Times New Roman" w:hAnsi="Arial" w:cs="Arial"/>
+          <w:color w:val="000000" w:themeColor="text1"/>
+          <w:shd w:val="clear" w:color="auto" w:fill="F5F5F5"/>
+          <w:lang w:eastAsia="pt-BR"/>
+        </w:rPr>
+        <w:t xml:space="preserve"> é considerada crítica e exige ação imediata, sendo representada na cor vermelha.</w:t>
       </w:r>
     </w:p>
     <w:p>
@@ -557,16 +700,112 @@
           <w:shd w:val="clear" w:color="auto" w:fill="F5F5F5"/>
           <w:lang w:eastAsia="pt-BR"/>
         </w:rPr>
-        <w:t>Temperatura Crítica:</w:t>
-      </w:r>
-      <w:r>
-        <w:rPr>
-          <w:rFonts w:ascii="Arial" w:eastAsia="Times New Roman" w:hAnsi="Arial" w:cs="Arial"/>
-          <w:color w:val="000000" w:themeColor="text1"/>
-          <w:shd w:val="clear" w:color="auto" w:fill="F5F5F5"/>
-          <w:lang w:eastAsia="pt-BR"/>
-        </w:rPr>
-        <w:t xml:space="preserve"> Qualquer temperatura acima de 30°C é considerada crítica e exige ação imediata, sendo representada na cor vermelha.</w:t>
+        <w:t xml:space="preserve">Faixa de </w:t>
+      </w:r>
+      <w:r>
+        <w:rPr>
+          <w:rFonts w:ascii="Arial" w:eastAsia="Times New Roman" w:hAnsi="Arial" w:cs="Arial"/>
+          <w:b/>
+          <w:bCs/>
+          <w:color w:val="000000" w:themeColor="text1"/>
+          <w:shd w:val="clear" w:color="auto" w:fill="F5F5F5"/>
+          <w:lang w:eastAsia="pt-BR"/>
+        </w:rPr>
+        <w:t>Umidade</w:t>
+      </w:r>
+      <w:r>
+        <w:rPr>
+          <w:rFonts w:ascii="Arial" w:eastAsia="Times New Roman" w:hAnsi="Arial" w:cs="Arial"/>
+          <w:b/>
+          <w:bCs/>
+          <w:color w:val="000000" w:themeColor="text1"/>
+          <w:shd w:val="clear" w:color="auto" w:fill="F5F5F5"/>
+          <w:lang w:eastAsia="pt-BR"/>
+        </w:rPr>
+        <w:t xml:space="preserve"> Ideal:</w:t>
+      </w:r>
+      <w:r>
+        <w:rPr>
+          <w:rFonts w:ascii="Arial" w:eastAsia="Times New Roman" w:hAnsi="Arial" w:cs="Arial"/>
+          <w:color w:val="000000" w:themeColor="text1"/>
+          <w:shd w:val="clear" w:color="auto" w:fill="F5F5F5"/>
+          <w:lang w:eastAsia="pt-BR"/>
+        </w:rPr>
+        <w:t xml:space="preserve"> Definimos uma faixa de </w:t>
+      </w:r>
+      <w:r>
+        <w:rPr>
+          <w:rFonts w:ascii="Arial" w:eastAsia="Times New Roman" w:hAnsi="Arial" w:cs="Arial"/>
+          <w:color w:val="000000" w:themeColor="text1"/>
+          <w:shd w:val="clear" w:color="auto" w:fill="F5F5F5"/>
+          <w:lang w:eastAsia="pt-BR"/>
+        </w:rPr>
+        <w:t>umidade</w:t>
+      </w:r>
+      <w:r>
+        <w:rPr>
+          <w:rFonts w:ascii="Arial" w:eastAsia="Times New Roman" w:hAnsi="Arial" w:cs="Arial"/>
+          <w:color w:val="000000" w:themeColor="text1"/>
+          <w:shd w:val="clear" w:color="auto" w:fill="F5F5F5"/>
+          <w:lang w:eastAsia="pt-BR"/>
+        </w:rPr>
+        <w:t xml:space="preserve"> ideal entre </w:t>
+      </w:r>
+      <w:r>
+        <w:rPr>
+          <w:rFonts w:ascii="Arial" w:eastAsia="Times New Roman" w:hAnsi="Arial" w:cs="Arial"/>
+          <w:color w:val="000000" w:themeColor="text1"/>
+          <w:shd w:val="clear" w:color="auto" w:fill="F5F5F5"/>
+          <w:lang w:eastAsia="pt-BR"/>
+        </w:rPr>
+        <w:t>74%</w:t>
+      </w:r>
+      <w:r>
+        <w:rPr>
+          <w:rFonts w:ascii="Arial" w:eastAsia="Times New Roman" w:hAnsi="Arial" w:cs="Arial"/>
+          <w:color w:val="000000" w:themeColor="text1"/>
+          <w:shd w:val="clear" w:color="auto" w:fill="F5F5F5"/>
+          <w:lang w:eastAsia="pt-BR"/>
+        </w:rPr>
+        <w:t xml:space="preserve"> </w:t>
+      </w:r>
+      <w:proofErr w:type="gramStart"/>
+      <w:r>
+        <w:rPr>
+          <w:rFonts w:ascii="Arial" w:eastAsia="Times New Roman" w:hAnsi="Arial" w:cs="Arial"/>
+          <w:color w:val="000000" w:themeColor="text1"/>
+          <w:shd w:val="clear" w:color="auto" w:fill="F5F5F5"/>
+          <w:lang w:eastAsia="pt-BR"/>
+        </w:rPr>
+        <w:t>a</w:t>
+      </w:r>
+      <w:proofErr w:type="gramEnd"/>
+      <w:r>
+        <w:rPr>
+          <w:rFonts w:ascii="Arial" w:eastAsia="Times New Roman" w:hAnsi="Arial" w:cs="Arial"/>
+          <w:color w:val="000000" w:themeColor="text1"/>
+          <w:shd w:val="clear" w:color="auto" w:fill="F5F5F5"/>
+          <w:lang w:eastAsia="pt-BR"/>
+        </w:rPr>
+        <w:t xml:space="preserve"> </w:t>
+      </w:r>
+      <w:r>
+        <w:rPr>
+          <w:rFonts w:ascii="Arial" w:eastAsia="Times New Roman" w:hAnsi="Arial" w:cs="Arial"/>
+          <w:color w:val="000000" w:themeColor="text1"/>
+          <w:shd w:val="clear" w:color="auto" w:fill="F5F5F5"/>
+          <w:lang w:eastAsia="pt-BR"/>
+        </w:rPr>
+        <w:t>76%</w:t>
+      </w:r>
+      <w:r>
+        <w:rPr>
+          <w:rFonts w:ascii="Arial" w:eastAsia="Times New Roman" w:hAnsi="Arial" w:cs="Arial"/>
+          <w:color w:val="000000" w:themeColor="text1"/>
+          <w:shd w:val="clear" w:color="auto" w:fill="F5F5F5"/>
+          <w:lang w:eastAsia="pt-BR"/>
+        </w:rPr>
+        <w:t>, representada na cor verde, para notificações.</w:t>
       </w:r>
     </w:p>
     <w:p>
@@ -578,13 +817,22 @@
         </w:numPr>
         <w:rPr>
           <w:rFonts w:ascii="Arial" w:eastAsia="Times New Roman" w:hAnsi="Arial" w:cs="Arial"/>
+          <w:color w:val="000000" w:themeColor="text1"/>
+          <w:shd w:val="clear" w:color="auto" w:fill="F5F5F5"/>
+          <w:lang w:eastAsia="pt-BR"/>
+        </w:rPr>
+      </w:pPr>
+      <w:r>
+        <w:rPr>
+          <w:rFonts w:ascii="Arial" w:eastAsia="Times New Roman" w:hAnsi="Arial" w:cs="Arial"/>
           <w:b/>
           <w:bCs/>
           <w:color w:val="000000" w:themeColor="text1"/>
           <w:shd w:val="clear" w:color="auto" w:fill="F5F5F5"/>
           <w:lang w:eastAsia="pt-BR"/>
         </w:rPr>
-      </w:pPr>
+        <w:t>Umidade</w:t>
+      </w:r>
       <w:r>
         <w:rPr>
           <w:rFonts w:ascii="Arial" w:eastAsia="Times New Roman" w:hAnsi="Arial" w:cs="Arial"/>
@@ -594,7 +842,206 @@
           <w:shd w:val="clear" w:color="auto" w:fill="F5F5F5"/>
           <w:lang w:eastAsia="pt-BR"/>
         </w:rPr>
-        <w:t xml:space="preserve">Faixa de Umidade: </w:t>
+        <w:t xml:space="preserve"> de Alerta</w:t>
+      </w:r>
+      <w:r>
+        <w:rPr>
+          <w:rFonts w:ascii="Arial" w:eastAsia="Times New Roman" w:hAnsi="Arial" w:cs="Arial"/>
+          <w:color w:val="000000" w:themeColor="text1"/>
+          <w:shd w:val="clear" w:color="auto" w:fill="F5F5F5"/>
+          <w:lang w:eastAsia="pt-BR"/>
+        </w:rPr>
+        <w:t xml:space="preserve">: Quando a </w:t>
+      </w:r>
+      <w:r>
+        <w:rPr>
+          <w:rFonts w:ascii="Arial" w:eastAsia="Times New Roman" w:hAnsi="Arial" w:cs="Arial"/>
+          <w:color w:val="000000" w:themeColor="text1"/>
+          <w:shd w:val="clear" w:color="auto" w:fill="F5F5F5"/>
+          <w:lang w:eastAsia="pt-BR"/>
+        </w:rPr>
+        <w:t>umidade</w:t>
+      </w:r>
+      <w:r>
+        <w:rPr>
+          <w:rFonts w:ascii="Arial" w:eastAsia="Times New Roman" w:hAnsi="Arial" w:cs="Arial"/>
+          <w:color w:val="000000" w:themeColor="text1"/>
+          <w:shd w:val="clear" w:color="auto" w:fill="F5F5F5"/>
+          <w:lang w:eastAsia="pt-BR"/>
+        </w:rPr>
+        <w:t xml:space="preserve"> </w:t>
+      </w:r>
+      <w:r>
+        <w:rPr>
+          <w:rFonts w:ascii="Arial" w:eastAsia="Times New Roman" w:hAnsi="Arial" w:cs="Arial"/>
+          <w:color w:val="000000" w:themeColor="text1"/>
+          <w:shd w:val="clear" w:color="auto" w:fill="F5F5F5"/>
+          <w:lang w:eastAsia="pt-BR"/>
+        </w:rPr>
+        <w:t xml:space="preserve">medir </w:t>
+      </w:r>
+      <w:r>
+        <w:rPr>
+          <w:rFonts w:ascii="Arial" w:eastAsia="Times New Roman" w:hAnsi="Arial" w:cs="Arial"/>
+          <w:color w:val="000000" w:themeColor="text1"/>
+          <w:shd w:val="clear" w:color="auto" w:fill="F5F5F5"/>
+          <w:lang w:eastAsia="pt-BR"/>
+        </w:rPr>
+        <w:t>73%</w:t>
+      </w:r>
+      <w:r>
+        <w:rPr>
+          <w:rFonts w:ascii="Arial" w:eastAsia="Times New Roman" w:hAnsi="Arial" w:cs="Arial"/>
+          <w:color w:val="000000" w:themeColor="text1"/>
+          <w:shd w:val="clear" w:color="auto" w:fill="F5F5F5"/>
+          <w:lang w:eastAsia="pt-BR"/>
+        </w:rPr>
+        <w:t xml:space="preserve"> ou 7</w:t>
+      </w:r>
+      <w:r>
+        <w:rPr>
+          <w:rFonts w:ascii="Arial" w:eastAsia="Times New Roman" w:hAnsi="Arial" w:cs="Arial"/>
+          <w:color w:val="000000" w:themeColor="text1"/>
+          <w:shd w:val="clear" w:color="auto" w:fill="F5F5F5"/>
+          <w:lang w:eastAsia="pt-BR"/>
+        </w:rPr>
+        <w:t>7%</w:t>
+      </w:r>
+      <w:r>
+        <w:rPr>
+          <w:rFonts w:ascii="Arial" w:eastAsia="Times New Roman" w:hAnsi="Arial" w:cs="Arial"/>
+          <w:color w:val="000000" w:themeColor="text1"/>
+          <w:shd w:val="clear" w:color="auto" w:fill="F5F5F5"/>
+          <w:lang w:eastAsia="pt-BR"/>
+        </w:rPr>
+        <w:t>,</w:t>
+      </w:r>
+      <w:r>
+        <w:rPr>
+          <w:rFonts w:ascii="Arial" w:eastAsia="Times New Roman" w:hAnsi="Arial" w:cs="Arial"/>
+          <w:color w:val="000000" w:themeColor="text1"/>
+          <w:shd w:val="clear" w:color="auto" w:fill="F5F5F5"/>
+          <w:lang w:eastAsia="pt-BR"/>
+        </w:rPr>
+        <w:t xml:space="preserve"> o sistema emite notificações na cor amarela.</w:t>
+      </w:r>
+    </w:p>
+    <w:p>
+      <w:pPr>
+        <w:pStyle w:val="PargrafodaLista"/>
+        <w:numPr>
+          <w:ilvl w:val="0"/>
+          <w:numId w:val="7"/>
+        </w:numPr>
+        <w:rPr>
+          <w:rFonts w:ascii="Arial" w:eastAsia="Times New Roman" w:hAnsi="Arial" w:cs="Arial"/>
+          <w:color w:val="000000" w:themeColor="text1"/>
+          <w:shd w:val="clear" w:color="auto" w:fill="F5F5F5"/>
+          <w:lang w:eastAsia="pt-BR"/>
+        </w:rPr>
+      </w:pPr>
+      <w:r>
+        <w:rPr>
+          <w:rFonts w:ascii="Arial" w:eastAsia="Times New Roman" w:hAnsi="Arial" w:cs="Arial"/>
+          <w:b/>
+          <w:bCs/>
+          <w:color w:val="000000" w:themeColor="text1"/>
+          <w:shd w:val="clear" w:color="auto" w:fill="F5F5F5"/>
+          <w:lang w:eastAsia="pt-BR"/>
+        </w:rPr>
+        <w:t>Umidade</w:t>
+      </w:r>
+      <w:r>
+        <w:rPr>
+          <w:rFonts w:ascii="Arial" w:eastAsia="Times New Roman" w:hAnsi="Arial" w:cs="Arial"/>
+          <w:b/>
+          <w:bCs/>
+          <w:color w:val="000000" w:themeColor="text1"/>
+          <w:shd w:val="clear" w:color="auto" w:fill="F5F5F5"/>
+          <w:lang w:eastAsia="pt-BR"/>
+        </w:rPr>
+        <w:t xml:space="preserve"> Crítica:</w:t>
+      </w:r>
+      <w:r>
+        <w:rPr>
+          <w:rFonts w:ascii="Arial" w:eastAsia="Times New Roman" w:hAnsi="Arial" w:cs="Arial"/>
+          <w:color w:val="000000" w:themeColor="text1"/>
+          <w:shd w:val="clear" w:color="auto" w:fill="F5F5F5"/>
+          <w:lang w:eastAsia="pt-BR"/>
+        </w:rPr>
+        <w:t xml:space="preserve"> Qualquer </w:t>
+      </w:r>
+      <w:r>
+        <w:rPr>
+          <w:rFonts w:ascii="Arial" w:eastAsia="Times New Roman" w:hAnsi="Arial" w:cs="Arial"/>
+          <w:color w:val="000000" w:themeColor="text1"/>
+          <w:shd w:val="clear" w:color="auto" w:fill="F5F5F5"/>
+          <w:lang w:eastAsia="pt-BR"/>
+        </w:rPr>
+        <w:t>umidade</w:t>
+      </w:r>
+      <w:r>
+        <w:rPr>
+          <w:rFonts w:ascii="Arial" w:eastAsia="Times New Roman" w:hAnsi="Arial" w:cs="Arial"/>
+          <w:color w:val="000000" w:themeColor="text1"/>
+          <w:shd w:val="clear" w:color="auto" w:fill="F5F5F5"/>
+          <w:lang w:eastAsia="pt-BR"/>
+        </w:rPr>
+        <w:t xml:space="preserve"> </w:t>
+      </w:r>
+      <w:r>
+        <w:rPr>
+          <w:rFonts w:ascii="Arial" w:eastAsia="Times New Roman" w:hAnsi="Arial" w:cs="Arial"/>
+          <w:color w:val="000000" w:themeColor="text1"/>
+          <w:shd w:val="clear" w:color="auto" w:fill="F5F5F5"/>
+          <w:lang w:eastAsia="pt-BR"/>
+        </w:rPr>
+        <w:t>a partir</w:t>
+      </w:r>
+      <w:r>
+        <w:rPr>
+          <w:rFonts w:ascii="Arial" w:eastAsia="Times New Roman" w:hAnsi="Arial" w:cs="Arial"/>
+          <w:color w:val="000000" w:themeColor="text1"/>
+          <w:shd w:val="clear" w:color="auto" w:fill="F5F5F5"/>
+          <w:lang w:eastAsia="pt-BR"/>
+        </w:rPr>
+        <w:t xml:space="preserve"> de </w:t>
+      </w:r>
+      <w:r>
+        <w:rPr>
+          <w:rFonts w:ascii="Arial" w:eastAsia="Times New Roman" w:hAnsi="Arial" w:cs="Arial"/>
+          <w:color w:val="000000" w:themeColor="text1"/>
+          <w:shd w:val="clear" w:color="auto" w:fill="F5F5F5"/>
+          <w:lang w:eastAsia="pt-BR"/>
+        </w:rPr>
+        <w:t>80%</w:t>
+      </w:r>
+      <w:r>
+        <w:rPr>
+          <w:rFonts w:ascii="Arial" w:eastAsia="Times New Roman" w:hAnsi="Arial" w:cs="Arial"/>
+          <w:color w:val="000000" w:themeColor="text1"/>
+          <w:shd w:val="clear" w:color="auto" w:fill="F5F5F5"/>
+          <w:lang w:eastAsia="pt-BR"/>
+        </w:rPr>
+        <w:t xml:space="preserve"> ou abaixo de </w:t>
+      </w:r>
+      <w:r>
+        <w:rPr>
+          <w:rFonts w:ascii="Arial" w:eastAsia="Times New Roman" w:hAnsi="Arial" w:cs="Arial"/>
+          <w:color w:val="000000" w:themeColor="text1"/>
+          <w:shd w:val="clear" w:color="auto" w:fill="F5F5F5"/>
+          <w:lang w:eastAsia="pt-BR"/>
+        </w:rPr>
+        <w:t>70%</w:t>
+      </w:r>
+      <w:r>
+        <w:rPr>
+          <w:rFonts w:ascii="Arial" w:eastAsia="Times New Roman" w:hAnsi="Arial" w:cs="Arial"/>
+          <w:color w:val="000000" w:themeColor="text1"/>
+          <w:shd w:val="clear" w:color="auto" w:fill="F5F5F5"/>
+          <w:lang w:eastAsia="pt-BR"/>
+        </w:rPr>
+        <w:t xml:space="preserve"> é considerada crítica e exige ação imediata, sendo representada na cor vermelha.</w:t>
       </w:r>
     </w:p>
     <w:p>
@@ -690,7 +1137,25 @@
           <w:shd w:val="clear" w:color="auto" w:fill="F5F5F5"/>
           <w:lang w:eastAsia="pt-BR"/>
         </w:rPr>
-        <w:t>A leitura real deste sensor é considerada a base para as medições.</w:t>
+        <w:t>A leitura real deste sensor é considerada a base para as medições</w:t>
+      </w:r>
+      <w:r>
+        <w:rPr>
+          <w:rFonts w:ascii="Arial" w:eastAsia="Times New Roman" w:hAnsi="Arial" w:cs="Arial"/>
+          <w:color w:val="000000" w:themeColor="text1"/>
+          <w:shd w:val="clear" w:color="auto" w:fill="F5F5F5"/>
+          <w:lang w:eastAsia="pt-BR"/>
+        </w:rPr>
+        <w:t xml:space="preserve"> de umidade</w:t>
+      </w:r>
+      <w:r>
+        <w:rPr>
+          <w:rFonts w:ascii="Arial" w:eastAsia="Times New Roman" w:hAnsi="Arial" w:cs="Arial"/>
+          <w:color w:val="000000" w:themeColor="text1"/>
+          <w:shd w:val="clear" w:color="auto" w:fill="F5F5F5"/>
+          <w:lang w:eastAsia="pt-BR"/>
+        </w:rPr>
+        <w:t>.</w:t>
       </w:r>
     </w:p>
     <w:p>
@@ -716,6 +1181,7 @@
           <w:shd w:val="clear" w:color="auto" w:fill="F5F5F5"/>
           <w:lang w:eastAsia="pt-BR"/>
         </w:rPr>
+        <w:lastRenderedPageBreak/>
         <w:t>Sensor LM35</w:t>
       </w:r>
       <w:r>
@@ -785,8 +1251,7 @@
           <w:shd w:val="clear" w:color="auto" w:fill="F5F5F5"/>
           <w:lang w:eastAsia="pt-BR"/>
         </w:rPr>
-        <w:lastRenderedPageBreak/>
-        <w:t>Quando a temperatura atinge a faixa de alerta, nosso sistema emite notificações e envia e-mails de aviso para as partes envolvidas na conservação do vinho. Isso garante uma resposta rápida para manter as condições ideais em nossas adegas.</w:t>
+        <w:t>Quando a temperatura atinge a faixa de alerta, nosso sistema emite notificações de aviso para as partes envolvidas na conservação do vinho. Isso garante uma resposta rápida para manter as condições ideais em nossas adegas.</w:t>
       </w:r>
     </w:p>
     <w:p>
@@ -929,7 +1394,46 @@
       <w:pPr>
         <w:rPr>
           <w:rFonts w:ascii="Arial" w:hAnsi="Arial" w:cs="Arial"/>
-          <w:b/>
+          <w:bCs/>
+          <w:sz w:val="20"/>
+          <w:szCs w:val="20"/>
+        </w:rPr>
+      </w:pPr>
+      <w:r>
+        <w:rPr>
+          <w:rFonts w:ascii="Arial" w:hAnsi="Arial" w:cs="Arial"/>
+          <w:bCs/>
+          <w:sz w:val="20"/>
+          <w:szCs w:val="20"/>
+        </w:rPr>
+        <w:t>Foi realizado uma visita técnica em uma vinícola no interior de São Paulo, onde tiramos todas as dúvidas e conclusões em cima de temperatura e umidade.</w:t>
+      </w:r>
+    </w:p>
+    <w:p>
+      <w:pPr>
+        <w:rPr>
+          <w:rFonts w:ascii="Arial" w:hAnsi="Arial" w:cs="Arial"/>
+          <w:bCs/>
+          <w:sz w:val="20"/>
+          <w:szCs w:val="20"/>
+        </w:rPr>
+      </w:pPr>
+    </w:p>
+    <w:p>
+      <w:pPr>
+        <w:rPr>
+          <w:rFonts w:ascii="Arial" w:hAnsi="Arial" w:cs="Arial"/>
+          <w:bCs/>
+          <w:sz w:val="20"/>
+          <w:szCs w:val="20"/>
+        </w:rPr>
+      </w:pPr>
+    </w:p>
+    <w:p>
+      <w:pPr>
+        <w:rPr>
+          <w:rFonts w:ascii="Arial" w:hAnsi="Arial" w:cs="Arial"/>
+          <w:bCs/>
           <w:sz w:val="20"/>
           <w:szCs w:val="20"/>
         </w:rPr>
@@ -2163,6 +2667,7 @@
   <w:style w:type="character" w:default="1" w:styleId="Fontepargpadro">
     <w:name w:val="Default Paragraph Font"/>
     <w:uiPriority w:val="1"/>
+    <w:semiHidden/>
     <w:unhideWhenUsed/>
   </w:style>
   <w:style w:type="table" w:default="1" w:styleId="Tabelanormal">

</xml_diff>